<commit_message>
bai 2 nha thay
</commit_message>
<xml_diff>
--- a/HTTT2311046.docx
+++ b/HTTT2311046.docx
@@ -14,7 +14,238 @@
           <w:rFonts w:hint="default"/>
           <w:lang w:val="vi-VN"/>
         </w:rPr>
-        <w:t>HTTT2311046sfgdsfsgdfgfgdfgdfddgdffhghhfghghjhhjh</w:t>
+        <w:t xml:space="preserve">HTTT2311046 Trần Thiên Phú </w:t>
+      </w:r>
+    </w:p>
+    <w:p>
+      <w:r>
+        <w:drawing>
+          <wp:inline distT="0" distB="0" distL="114300" distR="114300">
+            <wp:extent cx="5270500" cy="2305685"/>
+            <wp:effectExtent l="0" t="0" r="0" b="5715"/>
+            <wp:docPr id="1" name="Picture 1"/>
+            <wp:cNvGraphicFramePr>
+              <a:graphicFrameLocks xmlns:a="http://schemas.openxmlformats.org/drawingml/2006/main" noChangeAspect="1"/>
+            </wp:cNvGraphicFramePr>
+            <a:graphic xmlns:a="http://schemas.openxmlformats.org/drawingml/2006/main">
+              <a:graphicData uri="http://schemas.openxmlformats.org/drawingml/2006/picture">
+                <pic:pic xmlns:pic="http://schemas.openxmlformats.org/drawingml/2006/picture">
+                  <pic:nvPicPr>
+                    <pic:cNvPr id="1" name="Picture 1"/>
+                    <pic:cNvPicPr>
+                      <a:picLocks noChangeAspect="1"/>
+                    </pic:cNvPicPr>
+                  </pic:nvPicPr>
+                  <pic:blipFill>
+                    <a:blip r:embed="rId4"/>
+                    <a:stretch>
+                      <a:fillRect/>
+                    </a:stretch>
+                  </pic:blipFill>
+                  <pic:spPr>
+                    <a:xfrm>
+                      <a:off x="0" y="0"/>
+                      <a:ext cx="5270500" cy="2305685"/>
+                    </a:xfrm>
+                    <a:prstGeom prst="rect">
+                      <a:avLst/>
+                    </a:prstGeom>
+                    <a:noFill/>
+                    <a:ln>
+                      <a:noFill/>
+                    </a:ln>
+                  </pic:spPr>
+                </pic:pic>
+              </a:graphicData>
+            </a:graphic>
+          </wp:inline>
+        </w:drawing>
+      </w:r>
+      <w:r>
+        <w:drawing>
+          <wp:inline distT="0" distB="0" distL="114300" distR="114300">
+            <wp:extent cx="5268595" cy="1926590"/>
+            <wp:effectExtent l="0" t="0" r="1905" b="3810"/>
+            <wp:docPr id="2" name="Picture 2"/>
+            <wp:cNvGraphicFramePr>
+              <a:graphicFrameLocks xmlns:a="http://schemas.openxmlformats.org/drawingml/2006/main" noChangeAspect="1"/>
+            </wp:cNvGraphicFramePr>
+            <a:graphic xmlns:a="http://schemas.openxmlformats.org/drawingml/2006/main">
+              <a:graphicData uri="http://schemas.openxmlformats.org/drawingml/2006/picture">
+                <pic:pic xmlns:pic="http://schemas.openxmlformats.org/drawingml/2006/picture">
+                  <pic:nvPicPr>
+                    <pic:cNvPr id="2" name="Picture 2"/>
+                    <pic:cNvPicPr>
+                      <a:picLocks noChangeAspect="1"/>
+                    </pic:cNvPicPr>
+                  </pic:nvPicPr>
+                  <pic:blipFill>
+                    <a:blip r:embed="rId5"/>
+                    <a:stretch>
+                      <a:fillRect/>
+                    </a:stretch>
+                  </pic:blipFill>
+                  <pic:spPr>
+                    <a:xfrm>
+                      <a:off x="0" y="0"/>
+                      <a:ext cx="5268595" cy="1926590"/>
+                    </a:xfrm>
+                    <a:prstGeom prst="rect">
+                      <a:avLst/>
+                    </a:prstGeom>
+                    <a:noFill/>
+                    <a:ln>
+                      <a:noFill/>
+                    </a:ln>
+                  </pic:spPr>
+                </pic:pic>
+              </a:graphicData>
+            </a:graphic>
+          </wp:inline>
+        </w:drawing>
+      </w:r>
+    </w:p>
+    <w:p/>
+    <w:p/>
+    <w:p>
+      <w:r>
+        <w:drawing>
+          <wp:inline distT="0" distB="0" distL="114300" distR="114300">
+            <wp:extent cx="5268595" cy="2834640"/>
+            <wp:effectExtent l="0" t="0" r="1905" b="10160"/>
+            <wp:docPr id="5" name="Picture 5"/>
+            <wp:cNvGraphicFramePr>
+              <a:graphicFrameLocks xmlns:a="http://schemas.openxmlformats.org/drawingml/2006/main" noChangeAspect="1"/>
+            </wp:cNvGraphicFramePr>
+            <a:graphic xmlns:a="http://schemas.openxmlformats.org/drawingml/2006/main">
+              <a:graphicData uri="http://schemas.openxmlformats.org/drawingml/2006/picture">
+                <pic:pic xmlns:pic="http://schemas.openxmlformats.org/drawingml/2006/picture">
+                  <pic:nvPicPr>
+                    <pic:cNvPr id="5" name="Picture 5"/>
+                    <pic:cNvPicPr>
+                      <a:picLocks noChangeAspect="1"/>
+                    </pic:cNvPicPr>
+                  </pic:nvPicPr>
+                  <pic:blipFill>
+                    <a:blip r:embed="rId6"/>
+                    <a:stretch>
+                      <a:fillRect/>
+                    </a:stretch>
+                  </pic:blipFill>
+                  <pic:spPr>
+                    <a:xfrm>
+                      <a:off x="0" y="0"/>
+                      <a:ext cx="5268595" cy="2834640"/>
+                    </a:xfrm>
+                    <a:prstGeom prst="rect">
+                      <a:avLst/>
+                    </a:prstGeom>
+                    <a:noFill/>
+                    <a:ln>
+                      <a:noFill/>
+                    </a:ln>
+                  </pic:spPr>
+                </pic:pic>
+              </a:graphicData>
+            </a:graphic>
+          </wp:inline>
+        </w:drawing>
+      </w:r>
+    </w:p>
+    <w:p>
+      <w:r>
+        <w:drawing>
+          <wp:inline distT="0" distB="0" distL="114300" distR="114300">
+            <wp:extent cx="5265420" cy="2479040"/>
+            <wp:effectExtent l="0" t="0" r="5080" b="10160"/>
+            <wp:docPr id="6" name="Picture 6"/>
+            <wp:cNvGraphicFramePr>
+              <a:graphicFrameLocks xmlns:a="http://schemas.openxmlformats.org/drawingml/2006/main" noChangeAspect="1"/>
+            </wp:cNvGraphicFramePr>
+            <a:graphic xmlns:a="http://schemas.openxmlformats.org/drawingml/2006/main">
+              <a:graphicData uri="http://schemas.openxmlformats.org/drawingml/2006/picture">
+                <pic:pic xmlns:pic="http://schemas.openxmlformats.org/drawingml/2006/picture">
+                  <pic:nvPicPr>
+                    <pic:cNvPr id="6" name="Picture 6"/>
+                    <pic:cNvPicPr>
+                      <a:picLocks noChangeAspect="1"/>
+                    </pic:cNvPicPr>
+                  </pic:nvPicPr>
+                  <pic:blipFill>
+                    <a:blip r:embed="rId7"/>
+                    <a:stretch>
+                      <a:fillRect/>
+                    </a:stretch>
+                  </pic:blipFill>
+                  <pic:spPr>
+                    <a:xfrm>
+                      <a:off x="0" y="0"/>
+                      <a:ext cx="5265420" cy="2479040"/>
+                    </a:xfrm>
+                    <a:prstGeom prst="rect">
+                      <a:avLst/>
+                    </a:prstGeom>
+                    <a:noFill/>
+                    <a:ln>
+                      <a:noFill/>
+                    </a:ln>
+                  </pic:spPr>
+                </pic:pic>
+              </a:graphicData>
+            </a:graphic>
+          </wp:inline>
+        </w:drawing>
+      </w:r>
+    </w:p>
+    <w:p>
+      <w:pPr>
+        <w:rPr>
+          <w:rFonts w:hint="default"/>
+          <w:lang w:val="vi-VN"/>
+        </w:rPr>
+      </w:pPr>
+      <w:r>
+        <w:drawing>
+          <wp:inline distT="0" distB="0" distL="114300" distR="114300">
+            <wp:extent cx="5265420" cy="1884680"/>
+            <wp:effectExtent l="0" t="0" r="5080" b="7620"/>
+            <wp:docPr id="7" name="Picture 7"/>
+            <wp:cNvGraphicFramePr>
+              <a:graphicFrameLocks xmlns:a="http://schemas.openxmlformats.org/drawingml/2006/main" noChangeAspect="1"/>
+            </wp:cNvGraphicFramePr>
+            <a:graphic xmlns:a="http://schemas.openxmlformats.org/drawingml/2006/main">
+              <a:graphicData uri="http://schemas.openxmlformats.org/drawingml/2006/picture">
+                <pic:pic xmlns:pic="http://schemas.openxmlformats.org/drawingml/2006/picture">
+                  <pic:nvPicPr>
+                    <pic:cNvPr id="7" name="Picture 7"/>
+                    <pic:cNvPicPr>
+                      <a:picLocks noChangeAspect="1"/>
+                    </pic:cNvPicPr>
+                  </pic:nvPicPr>
+                  <pic:blipFill>
+                    <a:blip r:embed="rId8"/>
+                    <a:stretch>
+                      <a:fillRect/>
+                    </a:stretch>
+                  </pic:blipFill>
+                  <pic:spPr>
+                    <a:xfrm>
+                      <a:off x="0" y="0"/>
+                      <a:ext cx="5265420" cy="1884680"/>
+                    </a:xfrm>
+                    <a:prstGeom prst="rect">
+                      <a:avLst/>
+                    </a:prstGeom>
+                    <a:noFill/>
+                    <a:ln>
+                      <a:noFill/>
+                    </a:ln>
+                  </pic:spPr>
+                </pic:pic>
+              </a:graphicData>
+            </a:graphic>
+          </wp:inline>
+        </w:drawing>
       </w:r>
       <w:bookmarkStart w:id="0" w:name="_GoBack"/>
       <w:bookmarkEnd w:id="0"/>

</xml_diff>